<commit_message>
Change of assignment 1
Assignment 1
</commit_message>
<xml_diff>
--- a/PROG6001.docx
+++ b/PROG6001.docx
@@ -41,17 +41,15 @@
     </w:p>
     <w:p>
       <w:r>
-        <w:t>&gt;&gt;</w:t>
-      </w:r>
-      <w:proofErr w:type="gramStart"/>
-      <w:r>
-        <w:t>&gt;  your</w:t>
-      </w:r>
-      <w:proofErr w:type="gramEnd"/>
-      <w:r>
-        <w:t xml:space="preserve"> stuff after this line &gt;&gt;&gt;</w:t>
+        <w:t>&gt;&gt;&gt;  your stuff after this line &gt;&gt;&gt;</w:t>
       </w:r>
     </w:p>
+    <w:p>
+      <w:r>
+        <w:t>Changes made by user of assignment 1</w:t>
+      </w:r>
+    </w:p>
+    <w:p/>
     <w:p>
       <w:r>
         <w:t>Ben changing things up!</w:t>

</xml_diff>